<commit_message>
Updated week10 action items.
</commit_message>
<xml_diff>
--- a/docs/AJLMeetingAgenda-week9.docx
+++ b/docs/AJLMeetingAgenda-week9.docx
@@ -38,8 +38,6 @@
       <w:r>
         <w:t>9</w:t>
       </w:r>
-      <w:bookmarkStart w:id="0" w:name="_GoBack"/>
-      <w:bookmarkEnd w:id="0"/>
     </w:p>
     <w:p>
       <w:pPr>
@@ -75,6 +73,12 @@
         </w:rPr>
         <w:t>Implement ordering application (tests Neighbors)</w:t>
       </w:r>
+      <w:r>
+        <w:rPr>
+          <w:highlight w:val="yellow"/>
+        </w:rPr>
+        <w:t xml:space="preserve"> – Eric</w:t>
+      </w:r>
     </w:p>
     <w:p>
       <w:pPr>
@@ -94,6 +98,12 @@
         </w:rPr>
         <w:t>Implement neighboring logic/events</w:t>
       </w:r>
+      <w:r>
+        <w:rPr>
+          <w:highlight w:val="yellow"/>
+        </w:rPr>
+        <w:t xml:space="preserve"> – Eric</w:t>
+      </w:r>
     </w:p>
     <w:p>
       <w:pPr>
@@ -113,6 +123,12 @@
         </w:rPr>
         <w:t>Implement UI representations of cube manipulations</w:t>
       </w:r>
+      <w:r>
+        <w:rPr>
+          <w:highlight w:val="yellow"/>
+        </w:rPr>
+        <w:t xml:space="preserve"> – Mullans</w:t>
+      </w:r>
     </w:p>
     <w:p>
       <w:pPr>
@@ -127,7 +143,13 @@
         <w:rPr>
           <w:color w:val="00B050"/>
         </w:rPr>
-        <w:t>Continue to implement AppRunner – Kurtis</w:t>
+        <w:t>Co</w:t>
+      </w:r>
+      <w:r>
+        <w:rPr>
+          <w:color w:val="00B050"/>
+        </w:rPr>
+        <w:t>ntinue to implement AppRunner</w:t>
       </w:r>
     </w:p>
     <w:p>
@@ -151,6 +173,12 @@
         </w:rPr>
         <w:t>plementation (CenterX,Y issue)</w:t>
       </w:r>
+      <w:r>
+        <w:rPr>
+          <w:color w:val="C00000"/>
+        </w:rPr>
+        <w:t xml:space="preserve"> – Mullans</w:t>
+      </w:r>
     </w:p>
     <w:p>
       <w:pPr>
@@ -170,6 +198,12 @@
         </w:rPr>
         <w:t>Implement rotate event handling in Sifteo.Cube</w:t>
       </w:r>
+      <w:r>
+        <w:rPr>
+          <w:color w:val="C00000"/>
+        </w:rPr>
+        <w:t xml:space="preserve"> – Ethan</w:t>
+      </w:r>
     </w:p>
     <w:p>
       <w:pPr>
@@ -188,6 +222,40 @@
           <w:color w:val="C00000"/>
         </w:rPr>
         <w:t>Implement button press event handling in Sifteo.Cube</w:t>
+      </w:r>
+      <w:r>
+        <w:rPr>
+          <w:color w:val="C00000"/>
+        </w:rPr>
+        <w:t xml:space="preserve"> – Ethan</w:t>
+      </w:r>
+      <w:bookmarkStart w:id="0" w:name="_GoBack"/>
+      <w:bookmarkEnd w:id="0"/>
+    </w:p>
+    <w:p>
+      <w:pPr>
+        <w:pStyle w:val="ListParagraph"/>
+        <w:numPr>
+          <w:ilvl w:val="0"/>
+          <w:numId w:val="7"/>
+        </w:numPr>
+        <w:spacing w:line="240" w:lineRule="auto"/>
+      </w:pPr>
+      <w:r>
+        <w:t>Week10 Action Items</w:t>
+      </w:r>
+    </w:p>
+    <w:p>
+      <w:pPr>
+        <w:pStyle w:val="ListParagraph"/>
+        <w:numPr>
+          <w:ilvl w:val="1"/>
+          <w:numId w:val="7"/>
+        </w:numPr>
+        <w:spacing w:line="240" w:lineRule="auto"/>
+      </w:pPr>
+      <w:r>
+        <w:t>Continue to investigate loading applications – Kurtis</w:t>
       </w:r>
     </w:p>
     <w:p>
@@ -2332,6 +2400,7 @@
     <w:rsid w:val="008C3263"/>
     <w:rsid w:val="00905D60"/>
     <w:rsid w:val="00A832A3"/>
+    <w:rsid w:val="00BC2CEE"/>
     <w:rsid w:val="00BC36F1"/>
     <w:rsid w:val="00C210B4"/>
     <w:rsid w:val="00CC7FE1"/>

</xml_diff>